<commit_message>
feat(q7): adiciona % de drogas ilicitas
</commit_message>
<xml_diff>
--- a/Respostas-CIS-IEEE.docx
+++ b/Respostas-CIS-IEEE.docx
@@ -978,12 +978,12 @@
           <wp:inline distB="114300" distT="114300" distL="114300" distR="114300">
             <wp:extent cx="5947100" cy="1993900"/>
             <wp:effectExtent b="0" l="0" r="0" t="0"/>
-            <wp:docPr id="12" name="image1.png"/>
+            <wp:docPr id="12" name="image4.png"/>
             <a:graphic>
               <a:graphicData uri="http://schemas.openxmlformats.org/drawingml/2006/picture">
                 <pic:pic>
                   <pic:nvPicPr>
-                    <pic:cNvPr id="0" name="image1.png"/>
+                    <pic:cNvPr id="0" name="image4.png"/>
                     <pic:cNvPicPr preferRelativeResize="0"/>
                   </pic:nvPicPr>
                   <pic:blipFill>
@@ -1543,12 +1543,12 @@
           <wp:inline distB="114300" distT="114300" distL="114300" distR="114300">
             <wp:extent cx="5947100" cy="2324100"/>
             <wp:effectExtent b="0" l="0" r="0" t="0"/>
-            <wp:docPr id="13" name="image4.png"/>
+            <wp:docPr id="13" name="image3.png"/>
             <a:graphic>
               <a:graphicData uri="http://schemas.openxmlformats.org/drawingml/2006/picture">
                 <pic:pic>
                   <pic:nvPicPr>
-                    <pic:cNvPr id="0" name="image4.png"/>
+                    <pic:cNvPr id="0" name="image3.png"/>
                     <pic:cNvPicPr preferRelativeResize="0"/>
                   </pic:nvPicPr>
                   <pic:blipFill>
@@ -1597,12 +1597,12 @@
           <wp:inline distB="114300" distT="114300" distL="114300" distR="114300">
             <wp:extent cx="5947100" cy="2552700"/>
             <wp:effectExtent b="0" l="0" r="0" t="0"/>
-            <wp:docPr id="16" name="image2.png"/>
+            <wp:docPr id="16" name="image1.png"/>
             <a:graphic>
               <a:graphicData uri="http://schemas.openxmlformats.org/drawingml/2006/picture">
                 <pic:pic>
                   <pic:nvPicPr>
-                    <pic:cNvPr id="0" name="image2.png"/>
+                    <pic:cNvPr id="0" name="image1.png"/>
                     <pic:cNvPicPr preferRelativeResize="0"/>
                   </pic:nvPicPr>
                   <pic:blipFill>
@@ -2245,12 +2245,12 @@
           <wp:inline distB="114300" distT="114300" distL="114300" distR="114300">
             <wp:extent cx="5947100" cy="2819400"/>
             <wp:effectExtent b="0" l="0" r="0" t="0"/>
-            <wp:docPr id="15" name="image3.png"/>
+            <wp:docPr id="15" name="image2.png"/>
             <a:graphic>
               <a:graphicData uri="http://schemas.openxmlformats.org/drawingml/2006/picture">
                 <pic:pic>
                   <pic:nvPicPr>
-                    <pic:cNvPr id="0" name="image3.png"/>
+                    <pic:cNvPr id="0" name="image2.png"/>
                     <pic:cNvPicPr preferRelativeResize="0"/>
                   </pic:nvPicPr>
                   <pic:blipFill>
@@ -3496,6 +3496,7 @@
       </w:pPr>
       <w:r>
         <w:rPr>
+          <w:b w:val="1"/>
           <w:sz w:val="24"/>
           <w:szCs w:val="24"/>
           <w:rtl w:val="0"/>
@@ -3525,28 +3526,142 @@
         <w:ind w:left="100" w:right="252" w:firstLine="0"/>
         <w:jc w:val="both"/>
         <w:rPr>
-          <w:sz w:val="24"/>
-          <w:szCs w:val="24"/>
-        </w:rPr>
-      </w:pPr>
-      <w:r>
-        <w:rPr>
+          <w:b w:val="1"/>
+          <w:sz w:val="24"/>
+          <w:szCs w:val="24"/>
+        </w:rPr>
+      </w:pPr>
+      <w:r>
+        <w:rPr>
+          <w:b w:val="1"/>
           <w:sz w:val="24"/>
           <w:szCs w:val="24"/>
           <w:rtl w:val="0"/>
         </w:rPr>
         <w:t xml:space="preserve">R: </w:t>
-      </w:r>
-    </w:p>
-    <w:p>
-      <w:pPr>
-        <w:spacing w:line="333" w:lineRule="auto"/>
-        <w:ind w:left="100" w:right="252" w:firstLine="0"/>
-        <w:jc w:val="both"/>
-        <w:rPr>
-          <w:sz w:val="24"/>
-          <w:szCs w:val="24"/>
-        </w:rPr>
+        <w:tab/>
+      </w:r>
+    </w:p>
+    <w:p>
+      <w:pPr>
+        <w:rPr/>
+      </w:pPr>
+      <w:r>
+        <w:rPr>
+          <w:rtl w:val="0"/>
+        </w:rPr>
+        <w:t xml:space="preserve">Para o modelo de análise adotado os resultados da análise indicam as seguintes proporções de consumo na amostra:</w:t>
+      </w:r>
+    </w:p>
+    <w:p>
+      <w:pPr>
+        <w:rPr/>
+      </w:pPr>
+      <w:r>
+        <w:rPr>
+          <w:rtl w:val="0"/>
+        </w:rPr>
+      </w:r>
+    </w:p>
+    <w:p>
+      <w:pPr>
+        <w:rPr/>
+      </w:pPr>
+      <w:r>
+        <w:rPr>
+          <w:rtl w:val="0"/>
+        </w:rPr>
+        <w:t xml:space="preserve">- Proporção de consumo de substâncias legais: 99.95%</w:t>
+      </w:r>
+    </w:p>
+    <w:p>
+      <w:pPr>
+        <w:rPr/>
+      </w:pPr>
+      <w:r>
+        <w:rPr>
+          <w:rtl w:val="0"/>
+        </w:rPr>
+        <w:t xml:space="preserve">- Proporção de consumo de substâncias ilícitas: 83.86%</w:t>
+      </w:r>
+    </w:p>
+    <w:p>
+      <w:pPr>
+        <w:rPr/>
+      </w:pPr>
+      <w:r>
+        <w:rPr>
+          <w:rtl w:val="0"/>
+        </w:rPr>
+      </w:r>
+    </w:p>
+    <w:p>
+      <w:pPr>
+        <w:rPr/>
+      </w:pPr>
+      <w:r>
+        <w:rPr>
+          <w:rtl w:val="0"/>
+        </w:rPr>
+        <w:t xml:space="preserve">A proporção de consumo de substâncias legais é mais alta do que a proporção de consumo de substâncias ilícitas.</w:t>
+      </w:r>
+    </w:p>
+    <w:p>
+      <w:pPr>
+        <w:rPr/>
+      </w:pPr>
+      <w:r>
+        <w:rPr>
+          <w:rtl w:val="0"/>
+        </w:rPr>
+      </w:r>
+    </w:p>
+    <w:p>
+      <w:pPr>
+        <w:rPr/>
+      </w:pPr>
+      <w:r>
+        <w:rPr>
+          <w:rtl w:val="0"/>
+        </w:rPr>
+        <w:t xml:space="preserve">- Substâncias Legais: Quase todos os indivíduos da amostra (99.95%) consumiram pelo menos uma substância legal.</w:t>
+      </w:r>
+    </w:p>
+    <w:p>
+      <w:pPr>
+        <w:rPr/>
+      </w:pPr>
+      <w:r>
+        <w:rPr>
+          <w:rtl w:val="0"/>
+        </w:rPr>
+        <w:t xml:space="preserve">- Substâncias Ilícitas: Uma grande maioria dos indivíduos da amostra (83.86%) consumiu pelo menos uma substância ilícita, mas ainda assim, essa proporção é menor do que a de substâncias legais.</w:t>
+      </w:r>
+    </w:p>
+    <w:p>
+      <w:pPr>
+        <w:rPr/>
+      </w:pPr>
+      <w:r>
+        <w:rPr>
+          <w:rtl w:val="0"/>
+        </w:rPr>
+      </w:r>
+    </w:p>
+    <w:p>
+      <w:pPr>
+        <w:rPr/>
+      </w:pPr>
+      <w:r>
+        <w:rPr>
+          <w:rtl w:val="0"/>
+        </w:rPr>
+        <w:t xml:space="preserve">Essa comparação destaca que, embora o consumo de substâncias ilícitas seja significativo, o consumo de substâncias legais é praticamente universal na amostra analisada.</w:t>
+      </w:r>
+    </w:p>
+    <w:p>
+      <w:pPr>
+        <w:rPr/>
       </w:pPr>
       <w:r>
         <w:rPr>

</xml_diff>